<commit_message>
adds hypothesis testing for bugs 5, 6, and 7
</commit_message>
<xml_diff>
--- a/Bugs 5 6 and 7 Investigation.docx
+++ b/Bugs 5 6 and 7 Investigation.docx
@@ -2967,7 +2967,19 @@
         <w:rPr>
           <w:rFonts w:eastAsiaTheme="minorEastAsia"/>
         </w:rPr>
-        <w:t>getRadom</w:t>
+        <w:t>getRa</w:t>
+      </w:r>
+      <w:r>
+        <w:rPr>
+          <w:rFonts w:eastAsiaTheme="minorEastAsia"/>
+        </w:rPr>
+        <w:t>n</w:t>
+      </w:r>
+      <w:r>
+        <w:rPr>
+          <w:rFonts w:eastAsiaTheme="minorEastAsia"/>
+        </w:rPr>
+        <w:t>dom</w:t>
       </w:r>
       <w:proofErr w:type="spellEnd"/>
       <w:r>
@@ -3002,6 +3014,12 @@
           <w:rFonts w:eastAsiaTheme="minorEastAsia"/>
         </w:rPr>
         <w:t>Here are our hypotheses</w:t>
+      </w:r>
+      <w:r>
+        <w:rPr>
+          <w:rFonts w:eastAsiaTheme="minorEastAsia"/>
+        </w:rPr>
+        <w:t>:</w:t>
       </w:r>
     </w:p>
     <w:p>
@@ -3015,11 +3033,19 @@
           <w:rFonts w:eastAsiaTheme="minorEastAsia"/>
         </w:rPr>
       </w:pPr>
-      <w:r>
-        <w:rPr>
-          <w:rFonts w:eastAsiaTheme="minorEastAsia"/>
-        </w:rPr>
-        <w:t>Bugs 5, 6, and 7 are caused by the same programming error</w:t>
+      <w:proofErr w:type="spellStart"/>
+      <w:r>
+        <w:rPr>
+          <w:rFonts w:eastAsiaTheme="minorEastAsia"/>
+        </w:rPr>
+        <w:t>getRandom</w:t>
+      </w:r>
+      <w:proofErr w:type="spellEnd"/>
+      <w:r>
+        <w:rPr>
+          <w:rFonts w:eastAsiaTheme="minorEastAsia"/>
+        </w:rPr>
+        <w:t xml:space="preserve"> can’t ever return spades </w:t>
       </w:r>
     </w:p>
     <w:p>
@@ -3033,35 +3059,352 @@
           <w:rFonts w:eastAsiaTheme="minorEastAsia"/>
         </w:rPr>
       </w:pPr>
+      <w:r>
+        <w:rPr>
+          <w:rFonts w:eastAsiaTheme="minorEastAsia"/>
+        </w:rPr>
+        <w:t xml:space="preserve">Bugs 5 and 6 </w:t>
+      </w:r>
+      <w:r>
+        <w:rPr>
+          <w:rFonts w:eastAsiaTheme="minorEastAsia"/>
+        </w:rPr>
+        <w:t>are caused by the same programming error</w:t>
+      </w:r>
+    </w:p>
+    <w:p>
+      <w:pPr>
+        <w:pStyle w:val="ListParagraph"/>
+        <w:numPr>
+          <w:ilvl w:val="0"/>
+          <w:numId w:val="1"/>
+        </w:numPr>
+        <w:rPr>
+          <w:rFonts w:eastAsiaTheme="minorEastAsia"/>
+        </w:rPr>
+      </w:pPr>
+      <w:r>
+        <w:rPr>
+          <w:rFonts w:eastAsiaTheme="minorEastAsia"/>
+        </w:rPr>
+        <w:t>Bug 7 is caused by the same programming error as bugs 5 and 6</w:t>
+      </w:r>
+    </w:p>
+    <w:p>
+      <w:pPr>
+        <w:pStyle w:val="Heading1"/>
+      </w:pPr>
+      <w:r>
+        <w:t>Hypothesis testing</w:t>
+      </w:r>
+    </w:p>
+    <w:p>
+      <w:pPr>
+        <w:pStyle w:val="Heading2"/>
+      </w:pPr>
+      <w:r>
+        <w:t>Hypothesis 1</w:t>
+      </w:r>
+    </w:p>
+    <w:p>
+      <w:r>
+        <w:t xml:space="preserve">To test this one, we will make a little </w:t>
+      </w:r>
+      <w:r>
+        <w:t xml:space="preserve">debug section in the </w:t>
+      </w:r>
       <w:proofErr w:type="spellStart"/>
       <w:r>
-        <w:rPr>
-          <w:rFonts w:eastAsiaTheme="minorEastAsia"/>
-        </w:rPr>
         <w:t>getRandom</w:t>
       </w:r>
       <w:proofErr w:type="spellEnd"/>
       <w:r>
-        <w:rPr>
-          <w:rFonts w:eastAsiaTheme="minorEastAsia"/>
-        </w:rPr>
-        <w:t xml:space="preserve"> can’t ever return spades </w:t>
-      </w:r>
-    </w:p>
-    <w:p>
-      <w:pPr>
-        <w:pStyle w:val="Heading1"/>
-      </w:pPr>
-      <w:r>
-        <w:t>Hypothesis testing</w:t>
-      </w:r>
-    </w:p>
+        <w:t xml:space="preserve"> method that will trigger if the method would ever return spades. Then, if this section does get triggered, we know it is not </w:t>
+      </w:r>
+      <w:proofErr w:type="spellStart"/>
+      <w:r>
+        <w:lastRenderedPageBreak/>
+        <w:t>getRandom’s</w:t>
+      </w:r>
+      <w:proofErr w:type="spellEnd"/>
+      <w:r>
+        <w:t xml:space="preserve"> fault and there is another problem somewhere else in the code where the spades are getting lost. If, however, this section is never triggered, then we know that </w:t>
+      </w:r>
+      <w:proofErr w:type="spellStart"/>
+      <w:r>
+        <w:t>getRandom</w:t>
+      </w:r>
+      <w:proofErr w:type="spellEnd"/>
+      <w:r>
+        <w:t xml:space="preserve"> really cannot produce spades.</w:t>
+      </w:r>
+    </w:p>
+    <w:p>
+      <w:r>
+        <w:t>We will start off b</w:t>
+      </w:r>
+      <w:r>
+        <w:t>y triggering when we get clubs,</w:t>
+      </w:r>
+      <w:r>
+        <w:t xml:space="preserve"> to make sure the trigger point actually works (just in case we do something wrong and it can never be triggered, and then we blame </w:t>
+      </w:r>
+      <w:proofErr w:type="spellStart"/>
+      <w:r>
+        <w:t>getRandom</w:t>
+      </w:r>
+      <w:proofErr w:type="spellEnd"/>
+      <w:r>
+        <w:t xml:space="preserve"> unnecessarily).</w:t>
+      </w:r>
+    </w:p>
+    <w:p>
+      <w:r>
+        <w:rPr>
+          <w:noProof/>
+          <w:lang w:eastAsia="en-AU"/>
+        </w:rPr>
+        <w:drawing>
+          <wp:inline distT="0" distB="0" distL="0" distR="0" wp14:anchorId="72BE941D" wp14:editId="25C16538">
+            <wp:extent cx="5731510" cy="1515110"/>
+            <wp:effectExtent l="0" t="0" r="2540" b="8890"/>
+            <wp:docPr id="10" name="Picture 10"/>
+            <wp:cNvGraphicFramePr>
+              <a:graphicFrameLocks xmlns:a="http://schemas.openxmlformats.org/drawingml/2006/main" noChangeAspect="1"/>
+            </wp:cNvGraphicFramePr>
+            <a:graphic xmlns:a="http://schemas.openxmlformats.org/drawingml/2006/main">
+              <a:graphicData uri="http://schemas.openxmlformats.org/drawingml/2006/picture">
+                <pic:pic xmlns:pic="http://schemas.openxmlformats.org/drawingml/2006/picture">
+                  <pic:nvPicPr>
+                    <pic:cNvPr id="1" name=""/>
+                    <pic:cNvPicPr/>
+                  </pic:nvPicPr>
+                  <pic:blipFill>
+                    <a:blip r:embed="rId17"/>
+                    <a:stretch>
+                      <a:fillRect/>
+                    </a:stretch>
+                  </pic:blipFill>
+                  <pic:spPr>
+                    <a:xfrm>
+                      <a:off x="0" y="0"/>
+                      <a:ext cx="5731510" cy="1515110"/>
+                    </a:xfrm>
+                    <a:prstGeom prst="rect">
+                      <a:avLst/>
+                    </a:prstGeom>
+                  </pic:spPr>
+                </pic:pic>
+              </a:graphicData>
+            </a:graphic>
+          </wp:inline>
+        </w:drawing>
+      </w:r>
+    </w:p>
+    <w:p>
+      <w:r>
+        <w:t>(There is actually a breakpoint there – Eclipse has a silly design where it puts warnings over the top of your breakpoints.) We can see the debug section does get triggered when we hit a club.</w:t>
+      </w:r>
+    </w:p>
+    <w:p>
+      <w:r>
+        <w:t>If we step through a bit further we see the clubs be printed:</w:t>
+      </w:r>
+    </w:p>
+    <w:p>
+      <w:r>
+        <w:rPr>
+          <w:noProof/>
+          <w:lang w:eastAsia="en-AU"/>
+        </w:rPr>
+        <w:drawing>
+          <wp:inline distT="0" distB="0" distL="0" distR="0" wp14:anchorId="6B33E76A" wp14:editId="0741B073">
+            <wp:extent cx="4686300" cy="1781175"/>
+            <wp:effectExtent l="0" t="0" r="0" b="9525"/>
+            <wp:docPr id="11" name="Picture 11"/>
+            <wp:cNvGraphicFramePr>
+              <a:graphicFrameLocks xmlns:a="http://schemas.openxmlformats.org/drawingml/2006/main" noChangeAspect="1"/>
+            </wp:cNvGraphicFramePr>
+            <a:graphic xmlns:a="http://schemas.openxmlformats.org/drawingml/2006/main">
+              <a:graphicData uri="http://schemas.openxmlformats.org/drawingml/2006/picture">
+                <pic:pic xmlns:pic="http://schemas.openxmlformats.org/drawingml/2006/picture">
+                  <pic:nvPicPr>
+                    <pic:cNvPr id="1" name=""/>
+                    <pic:cNvPicPr/>
+                  </pic:nvPicPr>
+                  <pic:blipFill>
+                    <a:blip r:embed="rId18"/>
+                    <a:stretch>
+                      <a:fillRect/>
+                    </a:stretch>
+                  </pic:blipFill>
+                  <pic:spPr>
+                    <a:xfrm>
+                      <a:off x="0" y="0"/>
+                      <a:ext cx="4686300" cy="1781175"/>
+                    </a:xfrm>
+                    <a:prstGeom prst="rect">
+                      <a:avLst/>
+                    </a:prstGeom>
+                  </pic:spPr>
+                </pic:pic>
+              </a:graphicData>
+            </a:graphic>
+          </wp:inline>
+        </w:drawing>
+      </w:r>
+    </w:p>
+    <w:p>
+      <w:r>
+        <w:t>So now we replace the 4 with a 5 (for spades – it is the 6</w:t>
+      </w:r>
+      <w:r>
+        <w:rPr>
+          <w:vertAlign w:val="superscript"/>
+        </w:rPr>
+        <w:t>th</w:t>
+      </w:r>
+      <w:r>
+        <w:t xml:space="preserve"> </w:t>
+      </w:r>
+      <w:proofErr w:type="spellStart"/>
+      <w:r>
+        <w:t>enum</w:t>
+      </w:r>
+      <w:proofErr w:type="spellEnd"/>
+      <w:r>
+        <w:t xml:space="preserve"> value and so has an ordinal value of 5) and see if our breakpoint gets triggered.</w:t>
+      </w:r>
+    </w:p>
+    <w:p>
+      <w:r>
+        <w:rPr>
+          <w:noProof/>
+          <w:lang w:eastAsia="en-AU"/>
+        </w:rPr>
+        <w:drawing>
+          <wp:inline distT="0" distB="0" distL="0" distR="0" wp14:anchorId="61B08885" wp14:editId="2AB18CD3">
+            <wp:extent cx="5731510" cy="1476375"/>
+            <wp:effectExtent l="0" t="0" r="2540" b="9525"/>
+            <wp:docPr id="12" name="Picture 12"/>
+            <wp:cNvGraphicFramePr>
+              <a:graphicFrameLocks xmlns:a="http://schemas.openxmlformats.org/drawingml/2006/main" noChangeAspect="1"/>
+            </wp:cNvGraphicFramePr>
+            <a:graphic xmlns:a="http://schemas.openxmlformats.org/drawingml/2006/main">
+              <a:graphicData uri="http://schemas.openxmlformats.org/drawingml/2006/picture">
+                <pic:pic xmlns:pic="http://schemas.openxmlformats.org/drawingml/2006/picture">
+                  <pic:nvPicPr>
+                    <pic:cNvPr id="1" name=""/>
+                    <pic:cNvPicPr/>
+                  </pic:nvPicPr>
+                  <pic:blipFill>
+                    <a:blip r:embed="rId19"/>
+                    <a:stretch>
+                      <a:fillRect/>
+                    </a:stretch>
+                  </pic:blipFill>
+                  <pic:spPr>
+                    <a:xfrm>
+                      <a:off x="0" y="0"/>
+                      <a:ext cx="5731510" cy="1476375"/>
+                    </a:xfrm>
+                    <a:prstGeom prst="rect">
+                      <a:avLst/>
+                    </a:prstGeom>
+                  </pic:spPr>
+                </pic:pic>
+              </a:graphicData>
+            </a:graphic>
+          </wp:inline>
+        </w:drawing>
+      </w:r>
+    </w:p>
+    <w:p>
+      <w:r>
+        <w:t xml:space="preserve">(Again, there is actually a breakpoint there but you can’t see it.) </w:t>
+      </w:r>
+      <w:r>
+        <w:t xml:space="preserve">Nope – the breakpoint does not get triggered! Therefore, we have verified that </w:t>
+      </w:r>
+      <w:proofErr w:type="spellStart"/>
+      <w:r>
+        <w:t>getRandom</w:t>
+      </w:r>
+      <w:proofErr w:type="spellEnd"/>
+      <w:r>
+        <w:t xml:space="preserve"> cannot return spades as an answer.</w:t>
+      </w:r>
+    </w:p>
+    <w:p/>
     <w:p>
       <w:pPr>
         <w:pStyle w:val="Heading2"/>
       </w:pPr>
       <w:r>
-        <w:t>Hypothesis 1</w:t>
+        <w:lastRenderedPageBreak/>
+        <w:t>Hypothesis 2</w:t>
+      </w:r>
+    </w:p>
+    <w:p>
+      <w:r>
+        <w:t xml:space="preserve">Through the static review we determined that both Dice’s roll (which is the beginning of the sequence that leads to bug 5 being expressed) and </w:t>
+      </w:r>
+      <w:proofErr w:type="spellStart"/>
+      <w:r>
+        <w:t>DiceValue’s</w:t>
+      </w:r>
+      <w:proofErr w:type="spellEnd"/>
+      <w:r>
+        <w:t xml:space="preserve"> </w:t>
+      </w:r>
+      <w:proofErr w:type="spellStart"/>
+      <w:r>
+        <w:t>getRandom</w:t>
+      </w:r>
+      <w:proofErr w:type="spellEnd"/>
+      <w:r>
+        <w:t xml:space="preserve"> (which is the beginning of bug 6 being expressed) both end up at </w:t>
+      </w:r>
+      <w:proofErr w:type="spellStart"/>
+      <w:r>
+        <w:t>DiceValue’s</w:t>
+      </w:r>
+      <w:proofErr w:type="spellEnd"/>
+      <w:r>
+        <w:t xml:space="preserve"> </w:t>
+      </w:r>
+      <w:proofErr w:type="spellStart"/>
+      <w:r>
+        <w:t>getRandom</w:t>
+      </w:r>
+      <w:proofErr w:type="spellEnd"/>
+      <w:r>
+        <w:t>, which is a common method</w:t>
+      </w:r>
+      <w:r>
+        <w:t>. Through verifying hypothesis 1 (see above)</w:t>
+      </w:r>
+      <w:r>
+        <w:t xml:space="preserve"> we have shown that </w:t>
+      </w:r>
+      <w:proofErr w:type="spellStart"/>
+      <w:r>
+        <w:t>getRandom</w:t>
+      </w:r>
+      <w:proofErr w:type="spellEnd"/>
+      <w:r>
+        <w:t xml:space="preserve"> causes an infection in the </w:t>
+      </w:r>
+      <w:proofErr w:type="spellStart"/>
+      <w:r>
+        <w:t>DiceValue</w:t>
+      </w:r>
+      <w:proofErr w:type="spellEnd"/>
+      <w:r>
+        <w:t xml:space="preserve"> that it returns, so we can conclude that b</w:t>
+      </w:r>
+      <w:r>
+        <w:t>oth bug 5 and bug 6 are caused by the same error.</w:t>
       </w:r>
     </w:p>
     <w:p>
@@ -3069,32 +3412,18 @@
         <w:pStyle w:val="Heading2"/>
       </w:pPr>
       <w:r>
-        <w:t>Hypothesis 2</w:t>
-      </w:r>
+        <w:t>Hypothesis 3</w:t>
+      </w:r>
+    </w:p>
+    <w:p>
+      <w:r>
+        <w:t>We can’t really test this one directly. We have to wait until we have implemented a solution, then retest with Bug7Replication.java to determine if the odds have changed.</w:t>
+      </w:r>
+    </w:p>
+    <w:p/>
+    <w:p>
       <w:bookmarkStart w:id="0" w:name="_GoBack"/>
       <w:bookmarkEnd w:id="0"/>
-    </w:p>
-    <w:p>
-      <w:r>
-        <w:t xml:space="preserve">To test this one, we will make a little </w:t>
-      </w:r>
-    </w:p>
-    <w:p>
-      <w:pPr>
-        <w:pStyle w:val="Heading1"/>
-      </w:pPr>
-      <w:r>
-        <w:lastRenderedPageBreak/>
-        <w:t>Resolution</w:t>
-      </w:r>
-    </w:p>
-    <w:p>
-      <w:pPr>
-        <w:pStyle w:val="Heading1"/>
-      </w:pPr>
-      <w:r>
-        <w:t>Conclusion</w:t>
-      </w:r>
     </w:p>
     <w:sectPr>
       <w:pgSz w:w="11906" w:h="16838"/>
@@ -4061,7 +4390,7 @@
 </file>
 
 <file path=customXml/itemProps1.xml><?xml version="1.0" encoding="utf-8"?>
-<ds:datastoreItem xmlns:ds="http://schemas.openxmlformats.org/officeDocument/2006/customXml" ds:itemID="{508FA7F8-FA86-4836-945B-BD96348ADD86}">
+<ds:datastoreItem xmlns:ds="http://schemas.openxmlformats.org/officeDocument/2006/customXml" ds:itemID="{20CFE7A2-02CE-46C8-9BE9-A52D20258737}">
   <ds:schemaRefs>
     <ds:schemaRef ds:uri="http://schemas.openxmlformats.org/officeDocument/2006/bibliography"/>
   </ds:schemaRefs>

</xml_diff>

<commit_message>
resolves bugs 5, 6 and 7
</commit_message>
<xml_diff>
--- a/Bugs 5 6 and 7 Investigation.docx
+++ b/Bugs 5 6 and 7 Investigation.docx
@@ -494,14 +494,12 @@
           <w:rFonts w:eastAsiaTheme="minorEastAsia"/>
         </w:rPr>
       </w:pPr>
-      <w:proofErr w:type="gramStart"/>
       <w:r>
         <w:rPr>
           <w:rFonts w:eastAsiaTheme="minorEastAsia"/>
         </w:rPr>
         <w:t>chance</w:t>
       </w:r>
-      <w:proofErr w:type="gramEnd"/>
       <w:r>
         <w:rPr>
           <w:rFonts w:eastAsiaTheme="minorEastAsia"/>
@@ -1980,21 +1978,7 @@
         <w:rPr>
           <w:rFonts w:eastAsiaTheme="minorEastAsia"/>
         </w:rPr>
-        <w:t xml:space="preserve">If we have a look at main we can see that the actual game happens inside Game’s </w:t>
-      </w:r>
-      <w:proofErr w:type="spellStart"/>
-      <w:r>
-        <w:rPr>
-          <w:rFonts w:eastAsiaTheme="minorEastAsia"/>
-        </w:rPr>
-        <w:t>playRound</w:t>
-      </w:r>
-      <w:proofErr w:type="spellEnd"/>
-      <w:r>
-        <w:rPr>
-          <w:rFonts w:eastAsiaTheme="minorEastAsia"/>
-        </w:rPr>
-        <w:t>:</w:t>
+        <w:t>If we have a look at main we can see that the actual game happens inside Game’s playRound:</w:t>
       </w:r>
     </w:p>
     <w:p>
@@ -2055,21 +2039,7 @@
         <w:rPr>
           <w:rFonts w:eastAsiaTheme="minorEastAsia"/>
         </w:rPr>
-        <w:t xml:space="preserve">At (1), the player picks the face they wish to bet on (we will come back to this for bug 6), at (3) the rolls are being displayed, so therefore the rolls and such must be determined during (2) (which is Game’s </w:t>
-      </w:r>
-      <w:proofErr w:type="spellStart"/>
-      <w:r>
-        <w:rPr>
-          <w:rFonts w:eastAsiaTheme="minorEastAsia"/>
-        </w:rPr>
-        <w:t>playRound</w:t>
-      </w:r>
-      <w:proofErr w:type="spellEnd"/>
-      <w:r>
-        <w:rPr>
-          <w:rFonts w:eastAsiaTheme="minorEastAsia"/>
-        </w:rPr>
-        <w:t>).</w:t>
+        <w:t>At (1), the player picks the face they wish to bet on (we will come back to this for bug 6), at (3) the rolls are being displayed, so therefore the rolls and such must be determined during (2) (which is Game’s playRound).</w:t>
       </w:r>
     </w:p>
     <w:p>
@@ -2083,21 +2053,7 @@
           <w:rFonts w:eastAsiaTheme="minorEastAsia"/>
         </w:rPr>
         <w:lastRenderedPageBreak/>
-        <w:t xml:space="preserve">Now let’s look at </w:t>
-      </w:r>
-      <w:proofErr w:type="spellStart"/>
-      <w:r>
-        <w:rPr>
-          <w:rFonts w:eastAsiaTheme="minorEastAsia"/>
-        </w:rPr>
-        <w:t>playRound</w:t>
-      </w:r>
-      <w:proofErr w:type="spellEnd"/>
-      <w:r>
-        <w:rPr>
-          <w:rFonts w:eastAsiaTheme="minorEastAsia"/>
-        </w:rPr>
-        <w:t xml:space="preserve"> and try to determine when the dice are rolled to get new values:</w:t>
+        <w:t>Now let’s look at playRound and try to determine when the dice are rolled to get new values:</w:t>
       </w:r>
     </w:p>
     <w:p>
@@ -2232,63 +2188,7 @@
         <w:rPr>
           <w:rFonts w:eastAsiaTheme="minorEastAsia"/>
         </w:rPr>
-        <w:t xml:space="preserve">So </w:t>
-      </w:r>
-      <w:proofErr w:type="spellStart"/>
-      <w:r>
-        <w:rPr>
-          <w:rFonts w:eastAsiaTheme="minorEastAsia"/>
-        </w:rPr>
-        <w:t>DiceValue’s</w:t>
-      </w:r>
-      <w:proofErr w:type="spellEnd"/>
-      <w:r>
-        <w:rPr>
-          <w:rFonts w:eastAsiaTheme="minorEastAsia"/>
-        </w:rPr>
-        <w:t xml:space="preserve"> </w:t>
-      </w:r>
-      <w:proofErr w:type="spellStart"/>
-      <w:r>
-        <w:rPr>
-          <w:rFonts w:eastAsiaTheme="minorEastAsia"/>
-        </w:rPr>
-        <w:t>getRandom</w:t>
-      </w:r>
-      <w:proofErr w:type="spellEnd"/>
-      <w:r>
-        <w:rPr>
-          <w:rFonts w:eastAsiaTheme="minorEastAsia"/>
-        </w:rPr>
-        <w:t xml:space="preserve"> is being called and the result is being set to value (which would be what Dice’s </w:t>
-      </w:r>
-      <w:proofErr w:type="spellStart"/>
-      <w:r>
-        <w:rPr>
-          <w:rFonts w:eastAsiaTheme="minorEastAsia"/>
-        </w:rPr>
-        <w:t>getValue</w:t>
-      </w:r>
-      <w:proofErr w:type="spellEnd"/>
-      <w:r>
-        <w:rPr>
-          <w:rFonts w:eastAsiaTheme="minorEastAsia"/>
-        </w:rPr>
-        <w:t xml:space="preserve"> will return). Let’s have a look at </w:t>
-      </w:r>
-      <w:proofErr w:type="spellStart"/>
-      <w:r>
-        <w:rPr>
-          <w:rFonts w:eastAsiaTheme="minorEastAsia"/>
-        </w:rPr>
-        <w:t>getRandom</w:t>
-      </w:r>
-      <w:proofErr w:type="spellEnd"/>
-      <w:r>
-        <w:rPr>
-          <w:rFonts w:eastAsiaTheme="minorEastAsia"/>
-        </w:rPr>
-        <w:t xml:space="preserve"> now.</w:t>
+        <w:t>So DiceValue’s getRandom is being called and the result is being set to value (which would be what Dice’s getValue will return). Let’s have a look at getRandom now.</w:t>
       </w:r>
     </w:p>
     <w:p>
@@ -2425,35 +2325,7 @@
         <w:rPr>
           <w:rFonts w:eastAsiaTheme="minorEastAsia"/>
         </w:rPr>
-        <w:t xml:space="preserve">So on line 32, we are retrieving the </w:t>
-      </w:r>
-      <w:proofErr w:type="spellStart"/>
-      <w:r>
-        <w:rPr>
-          <w:rFonts w:eastAsiaTheme="minorEastAsia"/>
-        </w:rPr>
-        <w:t>enum</w:t>
-      </w:r>
-      <w:proofErr w:type="spellEnd"/>
-      <w:r>
-        <w:rPr>
-          <w:rFonts w:eastAsiaTheme="minorEastAsia"/>
-        </w:rPr>
-        <w:t xml:space="preserve"> value according to its index. And our </w:t>
-      </w:r>
-      <w:proofErr w:type="spellStart"/>
-      <w:r>
-        <w:rPr>
-          <w:rFonts w:eastAsiaTheme="minorEastAsia"/>
-        </w:rPr>
-        <w:t>enum</w:t>
-      </w:r>
-      <w:proofErr w:type="spellEnd"/>
-      <w:r>
-        <w:rPr>
-          <w:rFonts w:eastAsiaTheme="minorEastAsia"/>
-        </w:rPr>
-        <w:t xml:space="preserve"> values are: </w:t>
+        <w:t xml:space="preserve">So on line 32, we are retrieving the enum value according to its index. And our enum values are: </w:t>
       </w:r>
     </w:p>
     <w:p>
@@ -2602,21 +2474,7 @@
         <w:rPr>
           <w:rFonts w:eastAsiaTheme="minorEastAsia"/>
         </w:rPr>
-        <w:t xml:space="preserve">So let’s see what </w:t>
-      </w:r>
-      <w:proofErr w:type="spellStart"/>
-      <w:r>
-        <w:rPr>
-          <w:rFonts w:eastAsiaTheme="minorEastAsia"/>
-        </w:rPr>
-        <w:t>Random.nextInt</w:t>
-      </w:r>
-      <w:proofErr w:type="spellEnd"/>
-      <w:r>
-        <w:rPr>
-          <w:rFonts w:eastAsiaTheme="minorEastAsia"/>
-        </w:rPr>
-        <w:t xml:space="preserve"> does.</w:t>
+        <w:t>So let’s see what Random.nextInt does.</w:t>
       </w:r>
     </w:p>
     <w:p>
@@ -2701,27 +2559,11 @@
           <w:rFonts w:eastAsiaTheme="minorEastAsia"/>
         </w:rPr>
       </w:pPr>
-      <w:proofErr w:type="spellStart"/>
-      <w:proofErr w:type="gramStart"/>
-      <w:r>
-        <w:rPr>
-          <w:rFonts w:eastAsiaTheme="minorEastAsia"/>
-        </w:rPr>
-        <w:t>Random.nextInt</w:t>
-      </w:r>
-      <w:proofErr w:type="spellEnd"/>
-      <w:r>
-        <w:rPr>
-          <w:rFonts w:eastAsiaTheme="minorEastAsia"/>
-        </w:rPr>
-        <w:t>(</w:t>
-      </w:r>
-      <w:proofErr w:type="gramEnd"/>
-      <w:r>
-        <w:rPr>
-          <w:rFonts w:eastAsiaTheme="minorEastAsia"/>
-        </w:rPr>
-        <w:t xml:space="preserve">n) will get a random number between 0 and </w:t>
+      <w:r>
+        <w:rPr>
+          <w:rFonts w:eastAsiaTheme="minorEastAsia"/>
+        </w:rPr>
+        <w:t xml:space="preserve">Random.nextInt(n) will get a random number between 0 and </w:t>
       </w:r>
       <w:r>
         <w:rPr>
@@ -2735,90 +2577,20 @@
         <w:rPr>
           <w:rFonts w:eastAsiaTheme="minorEastAsia"/>
         </w:rPr>
-        <w:t xml:space="preserve"> n (as highlighted above – exclusive of n). So this means our </w:t>
-      </w:r>
-      <w:proofErr w:type="spellStart"/>
-      <w:r>
-        <w:rPr>
-          <w:rFonts w:eastAsiaTheme="minorEastAsia"/>
-        </w:rPr>
-        <w:t>getRandom</w:t>
-      </w:r>
-      <w:proofErr w:type="spellEnd"/>
-      <w:r>
-        <w:rPr>
-          <w:rFonts w:eastAsiaTheme="minorEastAsia"/>
-        </w:rPr>
-        <w:t xml:space="preserve"> method must be getting all the ordinal values not including spades (as it is the last one).</w:t>
-      </w:r>
-    </w:p>
-    <w:p>
-      <w:pPr>
-        <w:rPr>
-          <w:rFonts w:eastAsiaTheme="minorEastAsia"/>
-        </w:rPr>
-      </w:pPr>
-      <w:r>
-        <w:rPr>
-          <w:rFonts w:eastAsiaTheme="minorEastAsia"/>
-        </w:rPr>
-        <w:t xml:space="preserve">This explains bug 5 perfectly. The roll method called </w:t>
-      </w:r>
-      <w:proofErr w:type="spellStart"/>
-      <w:r>
-        <w:rPr>
-          <w:rFonts w:eastAsiaTheme="minorEastAsia"/>
-        </w:rPr>
-        <w:t>DiceValue’s</w:t>
-      </w:r>
-      <w:proofErr w:type="spellEnd"/>
-      <w:r>
-        <w:rPr>
-          <w:rFonts w:eastAsiaTheme="minorEastAsia"/>
-        </w:rPr>
-        <w:t xml:space="preserve"> </w:t>
-      </w:r>
-      <w:proofErr w:type="spellStart"/>
-      <w:r>
-        <w:rPr>
-          <w:rFonts w:eastAsiaTheme="minorEastAsia"/>
-        </w:rPr>
-        <w:t>getRandom</w:t>
-      </w:r>
-      <w:proofErr w:type="spellEnd"/>
-      <w:r>
-        <w:rPr>
-          <w:rFonts w:eastAsiaTheme="minorEastAsia"/>
-        </w:rPr>
-        <w:t xml:space="preserve">, and </w:t>
-      </w:r>
-      <w:proofErr w:type="spellStart"/>
-      <w:r>
-        <w:rPr>
-          <w:rFonts w:eastAsiaTheme="minorEastAsia"/>
-        </w:rPr>
-        <w:t>getRandom</w:t>
-      </w:r>
-      <w:proofErr w:type="spellEnd"/>
-      <w:r>
-        <w:rPr>
-          <w:rFonts w:eastAsiaTheme="minorEastAsia"/>
-        </w:rPr>
-        <w:t xml:space="preserve"> can return any </w:t>
-      </w:r>
-      <w:proofErr w:type="spellStart"/>
-      <w:r>
-        <w:rPr>
-          <w:rFonts w:eastAsiaTheme="minorEastAsia"/>
-        </w:rPr>
-        <w:t>DiceValue</w:t>
-      </w:r>
-      <w:proofErr w:type="spellEnd"/>
-      <w:r>
-        <w:rPr>
-          <w:rFonts w:eastAsiaTheme="minorEastAsia"/>
-        </w:rPr>
-        <w:t xml:space="preserve"> except for spades.</w:t>
+        <w:t xml:space="preserve"> n (as highlighted above – exclusive of n). So this means our getRandom method must be getting all the ordinal values not including spades (as it is the last one).</w:t>
+      </w:r>
+    </w:p>
+    <w:p>
+      <w:pPr>
+        <w:rPr>
+          <w:rFonts w:eastAsiaTheme="minorEastAsia"/>
+        </w:rPr>
+      </w:pPr>
+      <w:r>
+        <w:rPr>
+          <w:rFonts w:eastAsiaTheme="minorEastAsia"/>
+        </w:rPr>
+        <w:t>This explains bug 5 perfectly. The roll method called DiceValue’s getRandom, and getRandom can return any DiceValue except for spades.</w:t>
       </w:r>
     </w:p>
     <w:p>
@@ -2904,70 +2676,7 @@
         <w:rPr>
           <w:rFonts w:eastAsiaTheme="minorEastAsia"/>
         </w:rPr>
-        <w:t xml:space="preserve">Through investigating bug 5, we found that roll called </w:t>
-      </w:r>
-      <w:proofErr w:type="spellStart"/>
-      <w:r>
-        <w:rPr>
-          <w:rFonts w:eastAsiaTheme="minorEastAsia"/>
-        </w:rPr>
-        <w:t>DiceValue’s</w:t>
-      </w:r>
-      <w:proofErr w:type="spellEnd"/>
-      <w:r>
-        <w:rPr>
-          <w:rFonts w:eastAsiaTheme="minorEastAsia"/>
-        </w:rPr>
-        <w:t xml:space="preserve"> </w:t>
-      </w:r>
-      <w:proofErr w:type="spellStart"/>
-      <w:r>
-        <w:rPr>
-          <w:rFonts w:eastAsiaTheme="minorEastAsia"/>
-        </w:rPr>
-        <w:t>getRandom</w:t>
-      </w:r>
-      <w:proofErr w:type="spellEnd"/>
-      <w:r>
-        <w:rPr>
-          <w:rFonts w:eastAsiaTheme="minorEastAsia"/>
-        </w:rPr>
-        <w:t xml:space="preserve">, which infected Dice’s value (which is of the class </w:t>
-      </w:r>
-      <w:proofErr w:type="spellStart"/>
-      <w:r>
-        <w:rPr>
-          <w:rFonts w:eastAsiaTheme="minorEastAsia"/>
-        </w:rPr>
-        <w:t>DiceValue</w:t>
-      </w:r>
-      <w:proofErr w:type="spellEnd"/>
-      <w:r>
-        <w:rPr>
-          <w:rFonts w:eastAsiaTheme="minorEastAsia"/>
-        </w:rPr>
-        <w:t xml:space="preserve">). Here, </w:t>
-      </w:r>
-      <w:proofErr w:type="spellStart"/>
-      <w:r>
-        <w:rPr>
-          <w:rFonts w:eastAsiaTheme="minorEastAsia"/>
-        </w:rPr>
-        <w:t>DiceValue’s</w:t>
-      </w:r>
-      <w:proofErr w:type="spellEnd"/>
-      <w:r>
-        <w:rPr>
-          <w:rFonts w:eastAsiaTheme="minorEastAsia"/>
-        </w:rPr>
-        <w:t xml:space="preserve"> </w:t>
-      </w:r>
-      <w:proofErr w:type="spellStart"/>
-      <w:r>
-        <w:rPr>
-          <w:rFonts w:eastAsiaTheme="minorEastAsia"/>
-        </w:rPr>
-        <w:t>getRa</w:t>
+        <w:t>Through investigating bug 5, we found that roll called DiceValue’s getRandom, which infected Dice’s value (which is of the class DiceValue). Here, DiceValue’s getRa</w:t>
       </w:r>
       <w:r>
         <w:rPr>
@@ -2979,28 +2688,7 @@
         <w:rPr>
           <w:rFonts w:eastAsiaTheme="minorEastAsia"/>
         </w:rPr>
-        <w:t>dom</w:t>
-      </w:r>
-      <w:proofErr w:type="spellEnd"/>
-      <w:r>
-        <w:rPr>
-          <w:rFonts w:eastAsiaTheme="minorEastAsia"/>
-        </w:rPr>
-        <w:t xml:space="preserve"> is being called directly and the result placed in pick. We already know that </w:t>
-      </w:r>
-      <w:proofErr w:type="spellStart"/>
-      <w:r>
-        <w:rPr>
-          <w:rFonts w:eastAsiaTheme="minorEastAsia"/>
-        </w:rPr>
-        <w:t>getRandom</w:t>
-      </w:r>
-      <w:proofErr w:type="spellEnd"/>
-      <w:r>
-        <w:rPr>
-          <w:rFonts w:eastAsiaTheme="minorEastAsia"/>
-        </w:rPr>
-        <w:t xml:space="preserve"> infects the value it returns, so we can see it infects pick (so our initial hypothesis that bugs 5, 6, and 7 are related is holding up so far).</w:t>
+        <w:t>dom is being called directly and the result placed in pick. We already know that getRandom infects the value it returns, so we can see it infects pick (so our initial hypothesis that bugs 5, 6, and 7 are related is holding up so far).</w:t>
       </w:r>
     </w:p>
     <w:p>
@@ -3033,19 +2721,11 @@
           <w:rFonts w:eastAsiaTheme="minorEastAsia"/>
         </w:rPr>
       </w:pPr>
-      <w:proofErr w:type="spellStart"/>
-      <w:r>
-        <w:rPr>
-          <w:rFonts w:eastAsiaTheme="minorEastAsia"/>
-        </w:rPr>
-        <w:t>getRandom</w:t>
-      </w:r>
-      <w:proofErr w:type="spellEnd"/>
-      <w:r>
-        <w:rPr>
-          <w:rFonts w:eastAsiaTheme="minorEastAsia"/>
-        </w:rPr>
-        <w:t xml:space="preserve"> can’t ever return spades </w:t>
+      <w:r>
+        <w:rPr>
+          <w:rFonts w:eastAsiaTheme="minorEastAsia"/>
+        </w:rPr>
+        <w:t xml:space="preserve">getRandom can’t ever return spades </w:t>
       </w:r>
     </w:p>
     <w:p>
@@ -3111,32 +2791,11 @@
         <w:t xml:space="preserve">To test this one, we will make a little </w:t>
       </w:r>
       <w:r>
-        <w:t xml:space="preserve">debug section in the </w:t>
-      </w:r>
-      <w:proofErr w:type="spellStart"/>
-      <w:r>
-        <w:t>getRandom</w:t>
-      </w:r>
-      <w:proofErr w:type="spellEnd"/>
-      <w:r>
-        <w:t xml:space="preserve"> method that will trigger if the method would ever return spades. Then, if this section does get triggered, we know it is not </w:t>
-      </w:r>
-      <w:proofErr w:type="spellStart"/>
+        <w:t xml:space="preserve">debug section in the getRandom method that will trigger if the method would ever return spades. Then, if this section does get triggered, we know it is not </w:t>
+      </w:r>
       <w:r>
         <w:lastRenderedPageBreak/>
-        <w:t>getRandom’s</w:t>
-      </w:r>
-      <w:proofErr w:type="spellEnd"/>
-      <w:r>
-        <w:t xml:space="preserve"> fault and there is another problem somewhere else in the code where the spades are getting lost. If, however, this section is never triggered, then we know that </w:t>
-      </w:r>
-      <w:proofErr w:type="spellStart"/>
-      <w:r>
-        <w:t>getRandom</w:t>
-      </w:r>
-      <w:proofErr w:type="spellEnd"/>
-      <w:r>
-        <w:t xml:space="preserve"> really cannot produce spades.</w:t>
+        <w:t>getRandom’s fault and there is another problem somewhere else in the code where the spades are getting lost. If, however, this section is never triggered, then we know that getRandom really cannot produce spades.</w:t>
       </w:r>
     </w:p>
     <w:p>
@@ -3147,15 +2806,7 @@
         <w:t>y triggering when we get clubs,</w:t>
       </w:r>
       <w:r>
-        <w:t xml:space="preserve"> to make sure the trigger point actually works (just in case we do something wrong and it can never be triggered, and then we blame </w:t>
-      </w:r>
-      <w:proofErr w:type="spellStart"/>
-      <w:r>
-        <w:t>getRandom</w:t>
-      </w:r>
-      <w:proofErr w:type="spellEnd"/>
-      <w:r>
-        <w:t xml:space="preserve"> unnecessarily).</w:t>
+        <w:t xml:space="preserve"> to make sure the trigger point actually works (just in case we do something wrong and it can never be triggered, and then we blame getRandom unnecessarily).</w:t>
       </w:r>
     </w:p>
     <w:p>
@@ -3265,15 +2916,7 @@
         <w:t>th</w:t>
       </w:r>
       <w:r>
-        <w:t xml:space="preserve"> </w:t>
-      </w:r>
-      <w:proofErr w:type="spellStart"/>
-      <w:r>
-        <w:t>enum</w:t>
-      </w:r>
-      <w:proofErr w:type="spellEnd"/>
-      <w:r>
-        <w:t xml:space="preserve"> value and so has an ordinal value of 5) and see if our breakpoint gets triggered.</w:t>
+        <w:t xml:space="preserve"> enum value and so has an ordinal value of 5) and see if our breakpoint gets triggered.</w:t>
       </w:r>
     </w:p>
     <w:p>
@@ -3324,15 +2967,7 @@
         <w:t xml:space="preserve">(Again, there is actually a breakpoint there but you can’t see it.) </w:t>
       </w:r>
       <w:r>
-        <w:t xml:space="preserve">Nope – the breakpoint does not get triggered! Therefore, we have verified that </w:t>
-      </w:r>
-      <w:proofErr w:type="spellStart"/>
-      <w:r>
-        <w:t>getRandom</w:t>
-      </w:r>
-      <w:proofErr w:type="spellEnd"/>
-      <w:r>
-        <w:t xml:space="preserve"> cannot return spades as an answer.</w:t>
+        <w:t>Nope – the breakpoint does not get triggered! Therefore, we have verified that getRandom cannot return spades as an answer.</w:t>
       </w:r>
     </w:p>
     <w:p/>
@@ -3347,61 +2982,13 @@
     </w:p>
     <w:p>
       <w:r>
-        <w:t xml:space="preserve">Through the static review we determined that both Dice’s roll (which is the beginning of the sequence that leads to bug 5 being expressed) and </w:t>
-      </w:r>
-      <w:proofErr w:type="spellStart"/>
-      <w:r>
-        <w:t>DiceValue’s</w:t>
-      </w:r>
-      <w:proofErr w:type="spellEnd"/>
-      <w:r>
-        <w:t xml:space="preserve"> </w:t>
-      </w:r>
-      <w:proofErr w:type="spellStart"/>
-      <w:r>
-        <w:t>getRandom</w:t>
-      </w:r>
-      <w:proofErr w:type="spellEnd"/>
-      <w:r>
-        <w:t xml:space="preserve"> (which is the beginning of bug 6 being expressed) both end up at </w:t>
-      </w:r>
-      <w:proofErr w:type="spellStart"/>
-      <w:r>
-        <w:t>DiceValue’s</w:t>
-      </w:r>
-      <w:proofErr w:type="spellEnd"/>
-      <w:r>
-        <w:t xml:space="preserve"> </w:t>
-      </w:r>
-      <w:proofErr w:type="spellStart"/>
-      <w:r>
-        <w:t>getRandom</w:t>
-      </w:r>
-      <w:proofErr w:type="spellEnd"/>
-      <w:r>
-        <w:t>, which is a common method</w:t>
+        <w:t>Through the static review we determined that both Dice’s roll (which is the beginning of the sequence that leads to bug 5 being expressed) and DiceValue’s getRandom (which is the beginning of bug 6 being expressed) both end up at DiceValue’s getRandom, which is a common method</w:t>
       </w:r>
       <w:r>
         <w:t>. Through verifying hypothesis 1 (see above)</w:t>
       </w:r>
       <w:r>
-        <w:t xml:space="preserve"> we have shown that </w:t>
-      </w:r>
-      <w:proofErr w:type="spellStart"/>
-      <w:r>
-        <w:t>getRandom</w:t>
-      </w:r>
-      <w:proofErr w:type="spellEnd"/>
-      <w:r>
-        <w:t xml:space="preserve"> causes an infection in the </w:t>
-      </w:r>
-      <w:proofErr w:type="spellStart"/>
-      <w:r>
-        <w:t>DiceValue</w:t>
-      </w:r>
-      <w:proofErr w:type="spellEnd"/>
-      <w:r>
-        <w:t xml:space="preserve"> that it returns, so we can conclude that b</w:t>
+        <w:t xml:space="preserve"> we have shown that getRandom causes an infection in the DiceValue that it returns, so we can conclude that b</w:t>
       </w:r>
       <w:r>
         <w:t>oth bug 5 and bug 6 are caused by the same error.</w:t>
@@ -3422,6 +3009,520 @@
     </w:p>
     <w:p/>
     <w:p>
+      <w:pPr>
+        <w:pStyle w:val="Heading1"/>
+      </w:pPr>
+      <w:r>
+        <w:t>Resolution</w:t>
+      </w:r>
+    </w:p>
+    <w:p>
+      <w:r>
+        <w:t xml:space="preserve">getRandom is calling Random’s nextInt with an argument of </w:t>
+      </w:r>
+      <w:r>
+        <w:t>DiceValue.SPADE.ordinal()</w:t>
+      </w:r>
+      <w:r>
+        <w:t xml:space="preserve">. According to the static review, nextInt(int n) cannot return n, it can only return values less than n (and 0 or higher). So what we should do is add 1 to the argument in nextInt. That way, it will not return </w:t>
+      </w:r>
+      <w:r>
+        <w:t>DiceValue.SPADE.ordinal()</w:t>
+      </w:r>
+      <w:r>
+        <w:t xml:space="preserve"> + 1 (since it can’t return the value of its argument) but it can return </w:t>
+      </w:r>
+      <w:r>
+        <w:t>DiceValue.SPADE.ordinal()</w:t>
+      </w:r>
+      <w:r>
+        <w:t xml:space="preserve"> (being one less than the argument). We add 1, instead of 0.1 or something, because the argument to nextInt must be an integer. The next biggest integer means adding 1. This way we don’t get any results that are NOT one of the ordinals of DiceValue (which would cause exceptions).</w:t>
+      </w:r>
+    </w:p>
+    <w:p>
+      <w:pPr>
+        <w:pStyle w:val="Heading3"/>
+      </w:pPr>
+      <w:r>
+        <w:t>Risks</w:t>
+      </w:r>
+    </w:p>
+    <w:p>
+      <w:r>
+        <w:t>There could be places in the code that are calling getRandom and expecting to not receive spades as an answer, and maybe now receiving spades could cause a problem for their logic. We will do a search of getRandom and determine if there is anywhere besides the two places we identified (in roll and in main to determine the pick).</w:t>
+      </w:r>
+    </w:p>
+    <w:p>
+      <w:r>
+        <w:rPr>
+          <w:noProof/>
+          <w:lang w:eastAsia="en-AU"/>
+        </w:rPr>
+        <w:lastRenderedPageBreak/>
+        <w:drawing>
+          <wp:inline distT="0" distB="0" distL="0" distR="0" wp14:anchorId="3F1BE1EB" wp14:editId="2BB6D987">
+            <wp:extent cx="5457825" cy="4057650"/>
+            <wp:effectExtent l="0" t="0" r="9525" b="0"/>
+            <wp:docPr id="13" name="Picture 13"/>
+            <wp:cNvGraphicFramePr>
+              <a:graphicFrameLocks xmlns:a="http://schemas.openxmlformats.org/drawingml/2006/main" noChangeAspect="1"/>
+            </wp:cNvGraphicFramePr>
+            <a:graphic xmlns:a="http://schemas.openxmlformats.org/drawingml/2006/main">
+              <a:graphicData uri="http://schemas.openxmlformats.org/drawingml/2006/picture">
+                <pic:pic xmlns:pic="http://schemas.openxmlformats.org/drawingml/2006/picture">
+                  <pic:nvPicPr>
+                    <pic:cNvPr id="1" name=""/>
+                    <pic:cNvPicPr/>
+                  </pic:nvPicPr>
+                  <pic:blipFill>
+                    <a:blip r:embed="rId20"/>
+                    <a:stretch>
+                      <a:fillRect/>
+                    </a:stretch>
+                  </pic:blipFill>
+                  <pic:spPr>
+                    <a:xfrm>
+                      <a:off x="0" y="0"/>
+                      <a:ext cx="5457825" cy="4057650"/>
+                    </a:xfrm>
+                    <a:prstGeom prst="rect">
+                      <a:avLst/>
+                    </a:prstGeom>
+                  </pic:spPr>
+                </pic:pic>
+              </a:graphicData>
+            </a:graphic>
+          </wp:inline>
+        </w:drawing>
+      </w:r>
+    </w:p>
+    <w:p>
+      <w:r>
+        <w:t>For (1) and (2), one of these is the roll method, and the other one is something else. We will have to investigate both to see what the other one is.</w:t>
+      </w:r>
+    </w:p>
+    <w:p>
+      <w:r>
+        <w:t>For (3), this is the method definition.</w:t>
+      </w:r>
+    </w:p>
+    <w:p>
+      <w:r>
+        <w:t>For (4), this is the pick determination.</w:t>
+      </w:r>
+    </w:p>
+    <w:p>
+      <w:r>
+        <w:t>Looking at (1) and (2), we’ll have a look at the whole Dice class (it’s only small):</w:t>
+      </w:r>
+    </w:p>
+    <w:p>
+      <w:r>
+        <w:rPr>
+          <w:noProof/>
+          <w:lang w:eastAsia="en-AU"/>
+        </w:rPr>
+        <w:lastRenderedPageBreak/>
+        <w:drawing>
+          <wp:inline distT="0" distB="0" distL="0" distR="0" wp14:anchorId="20C3CBC3" wp14:editId="126CC8C4">
+            <wp:extent cx="5731510" cy="6234430"/>
+            <wp:effectExtent l="0" t="0" r="2540" b="0"/>
+            <wp:docPr id="14" name="Picture 14"/>
+            <wp:cNvGraphicFramePr>
+              <a:graphicFrameLocks xmlns:a="http://schemas.openxmlformats.org/drawingml/2006/main" noChangeAspect="1"/>
+            </wp:cNvGraphicFramePr>
+            <a:graphic xmlns:a="http://schemas.openxmlformats.org/drawingml/2006/main">
+              <a:graphicData uri="http://schemas.openxmlformats.org/drawingml/2006/picture">
+                <pic:pic xmlns:pic="http://schemas.openxmlformats.org/drawingml/2006/picture">
+                  <pic:nvPicPr>
+                    <pic:cNvPr id="1" name=""/>
+                    <pic:cNvPicPr/>
+                  </pic:nvPicPr>
+                  <pic:blipFill>
+                    <a:blip r:embed="rId21"/>
+                    <a:stretch>
+                      <a:fillRect/>
+                    </a:stretch>
+                  </pic:blipFill>
+                  <pic:spPr>
+                    <a:xfrm>
+                      <a:off x="0" y="0"/>
+                      <a:ext cx="5731510" cy="6234430"/>
+                    </a:xfrm>
+                    <a:prstGeom prst="rect">
+                      <a:avLst/>
+                    </a:prstGeom>
+                  </pic:spPr>
+                </pic:pic>
+              </a:graphicData>
+            </a:graphic>
+          </wp:inline>
+        </w:drawing>
+      </w:r>
+    </w:p>
+    <w:p>
+      <w:r>
+        <w:t>(2) is our roll method, so that’s fine. (1) is the constructor. This must just be so that the dice gets a random face to begin with. There should be no reason why we wouldn’t want spades on the initial roll of the dice, but we do want spades on every subsequent roll. So this is fine. (This should really be roll not getRandom to reduce class coupling, but as it doesn’t affect anything, we will leave it. Better to only change things that relate to the debugging effort, not randomly “improve” code for no good reason)</w:t>
+      </w:r>
+    </w:p>
+    <w:p>
+      <w:r>
+        <w:t>Therefore, there are no risks to changing the getRandom method as specified.</w:t>
+      </w:r>
+    </w:p>
+    <w:p>
+      <w:pPr>
+        <w:pStyle w:val="Heading3"/>
+      </w:pPr>
+      <w:r>
+        <w:t>Testing of solution</w:t>
+      </w:r>
+    </w:p>
+    <w:p>
+      <w:r>
+        <w:t>We are going from this (parts pending change highlighted):</w:t>
+      </w:r>
+    </w:p>
+    <w:p>
+      <w:r>
+        <w:rPr>
+          <w:noProof/>
+          <w:lang w:eastAsia="en-AU"/>
+        </w:rPr>
+        <w:lastRenderedPageBreak/>
+        <w:drawing>
+          <wp:inline distT="0" distB="0" distL="0" distR="0" wp14:anchorId="725EC145" wp14:editId="38296B81">
+            <wp:extent cx="5731510" cy="747395"/>
+            <wp:effectExtent l="0" t="0" r="2540" b="0"/>
+            <wp:docPr id="15" name="Picture 15"/>
+            <wp:cNvGraphicFramePr>
+              <a:graphicFrameLocks xmlns:a="http://schemas.openxmlformats.org/drawingml/2006/main" noChangeAspect="1"/>
+            </wp:cNvGraphicFramePr>
+            <a:graphic xmlns:a="http://schemas.openxmlformats.org/drawingml/2006/main">
+              <a:graphicData uri="http://schemas.openxmlformats.org/drawingml/2006/picture">
+                <pic:pic xmlns:pic="http://schemas.openxmlformats.org/drawingml/2006/picture">
+                  <pic:nvPicPr>
+                    <pic:cNvPr id="1" name=""/>
+                    <pic:cNvPicPr/>
+                  </pic:nvPicPr>
+                  <pic:blipFill>
+                    <a:blip r:embed="rId22"/>
+                    <a:stretch>
+                      <a:fillRect/>
+                    </a:stretch>
+                  </pic:blipFill>
+                  <pic:spPr>
+                    <a:xfrm>
+                      <a:off x="0" y="0"/>
+                      <a:ext cx="5731510" cy="747395"/>
+                    </a:xfrm>
+                    <a:prstGeom prst="rect">
+                      <a:avLst/>
+                    </a:prstGeom>
+                  </pic:spPr>
+                </pic:pic>
+              </a:graphicData>
+            </a:graphic>
+          </wp:inline>
+        </w:drawing>
+      </w:r>
+    </w:p>
+    <w:p/>
+    <w:p>
+      <w:r>
+        <w:t>To this (changed parts highlighted):</w:t>
+      </w:r>
+    </w:p>
+    <w:p>
+      <w:r>
+        <w:rPr>
+          <w:noProof/>
+          <w:lang w:eastAsia="en-AU"/>
+        </w:rPr>
+        <w:drawing>
+          <wp:inline distT="0" distB="0" distL="0" distR="0" wp14:anchorId="280DFC05" wp14:editId="3B8A2295">
+            <wp:extent cx="5731510" cy="764540"/>
+            <wp:effectExtent l="0" t="0" r="2540" b="0"/>
+            <wp:docPr id="16" name="Picture 16"/>
+            <wp:cNvGraphicFramePr>
+              <a:graphicFrameLocks xmlns:a="http://schemas.openxmlformats.org/drawingml/2006/main" noChangeAspect="1"/>
+            </wp:cNvGraphicFramePr>
+            <a:graphic xmlns:a="http://schemas.openxmlformats.org/drawingml/2006/main">
+              <a:graphicData uri="http://schemas.openxmlformats.org/drawingml/2006/picture">
+                <pic:pic xmlns:pic="http://schemas.openxmlformats.org/drawingml/2006/picture">
+                  <pic:nvPicPr>
+                    <pic:cNvPr id="1" name=""/>
+                    <pic:cNvPicPr/>
+                  </pic:nvPicPr>
+                  <pic:blipFill>
+                    <a:blip r:embed="rId23"/>
+                    <a:stretch>
+                      <a:fillRect/>
+                    </a:stretch>
+                  </pic:blipFill>
+                  <pic:spPr>
+                    <a:xfrm>
+                      <a:off x="0" y="0"/>
+                      <a:ext cx="5731510" cy="764540"/>
+                    </a:xfrm>
+                    <a:prstGeom prst="rect">
+                      <a:avLst/>
+                    </a:prstGeom>
+                  </pic:spPr>
+                </pic:pic>
+              </a:graphicData>
+            </a:graphic>
+          </wp:inline>
+        </w:drawing>
+      </w:r>
+    </w:p>
+    <w:p/>
+    <w:p>
+      <w:r>
+        <w:t>Now let’</w:t>
+      </w:r>
+      <w:r>
+        <w:t>s test each of the bugs. We will run through the unit testing for Dice</w:t>
+      </w:r>
+      <w:r>
+        <w:t>Value</w:t>
+      </w:r>
+      <w:r>
+        <w:t xml:space="preserve">Test, since we have a test </w:t>
+      </w:r>
+      <w:r>
+        <w:t xml:space="preserve">for getRandom </w:t>
+      </w:r>
+      <w:r>
+        <w:t>to determine whether each one of the faces comes up in 100 rolls.</w:t>
+      </w:r>
+      <w:r>
+        <w:t xml:space="preserve"> This will test both bug 5 and bug 6 (since they both stem from the problem in getRandom).</w:t>
+      </w:r>
+    </w:p>
+    <w:p>
+      <w:r>
+        <w:t>This is the result prior to implementing the solution:</w:t>
+      </w:r>
+    </w:p>
+    <w:p>
+      <w:r>
+        <w:rPr>
+          <w:noProof/>
+          <w:lang w:eastAsia="en-AU"/>
+        </w:rPr>
+        <w:drawing>
+          <wp:inline distT="0" distB="0" distL="0" distR="0" wp14:anchorId="3D133806" wp14:editId="6686BE8E">
+            <wp:extent cx="5731510" cy="1105535"/>
+            <wp:effectExtent l="0" t="0" r="2540" b="0"/>
+            <wp:docPr id="17" name="Picture 17"/>
+            <wp:cNvGraphicFramePr>
+              <a:graphicFrameLocks xmlns:a="http://schemas.openxmlformats.org/drawingml/2006/main" noChangeAspect="1"/>
+            </wp:cNvGraphicFramePr>
+            <a:graphic xmlns:a="http://schemas.openxmlformats.org/drawingml/2006/main">
+              <a:graphicData uri="http://schemas.openxmlformats.org/drawingml/2006/picture">
+                <pic:pic xmlns:pic="http://schemas.openxmlformats.org/drawingml/2006/picture">
+                  <pic:nvPicPr>
+                    <pic:cNvPr id="1" name=""/>
+                    <pic:cNvPicPr/>
+                  </pic:nvPicPr>
+                  <pic:blipFill>
+                    <a:blip r:embed="rId24"/>
+                    <a:stretch>
+                      <a:fillRect/>
+                    </a:stretch>
+                  </pic:blipFill>
+                  <pic:spPr>
+                    <a:xfrm>
+                      <a:off x="0" y="0"/>
+                      <a:ext cx="5731510" cy="1105535"/>
+                    </a:xfrm>
+                    <a:prstGeom prst="rect">
+                      <a:avLst/>
+                    </a:prstGeom>
+                  </pic:spPr>
+                </pic:pic>
+              </a:graphicData>
+            </a:graphic>
+          </wp:inline>
+        </w:drawing>
+      </w:r>
+    </w:p>
+    <w:p>
+      <w:r>
+        <w:t>As you can see, DiceValueTest fails because the test TestGetRandomsProducesSpade fails.</w:t>
+      </w:r>
+    </w:p>
+    <w:p>
+      <w:r>
+        <w:t>Now after implementing the solution:</w:t>
+      </w:r>
+    </w:p>
+    <w:p>
+      <w:r>
+        <w:rPr>
+          <w:noProof/>
+          <w:lang w:eastAsia="en-AU"/>
+        </w:rPr>
+        <w:drawing>
+          <wp:inline distT="0" distB="0" distL="0" distR="0" wp14:anchorId="5E9B2594" wp14:editId="7E52982C">
+            <wp:extent cx="5731510" cy="1037590"/>
+            <wp:effectExtent l="0" t="0" r="2540" b="0"/>
+            <wp:docPr id="18" name="Picture 18"/>
+            <wp:cNvGraphicFramePr>
+              <a:graphicFrameLocks xmlns:a="http://schemas.openxmlformats.org/drawingml/2006/main" noChangeAspect="1"/>
+            </wp:cNvGraphicFramePr>
+            <a:graphic xmlns:a="http://schemas.openxmlformats.org/drawingml/2006/main">
+              <a:graphicData uri="http://schemas.openxmlformats.org/drawingml/2006/picture">
+                <pic:pic xmlns:pic="http://schemas.openxmlformats.org/drawingml/2006/picture">
+                  <pic:nvPicPr>
+                    <pic:cNvPr id="1" name=""/>
+                    <pic:cNvPicPr/>
+                  </pic:nvPicPr>
+                  <pic:blipFill>
+                    <a:blip r:embed="rId25"/>
+                    <a:stretch>
+                      <a:fillRect/>
+                    </a:stretch>
+                  </pic:blipFill>
+                  <pic:spPr>
+                    <a:xfrm>
+                      <a:off x="0" y="0"/>
+                      <a:ext cx="5731510" cy="1037590"/>
+                    </a:xfrm>
+                    <a:prstGeom prst="rect">
+                      <a:avLst/>
+                    </a:prstGeom>
+                  </pic:spPr>
+                </pic:pic>
+              </a:graphicData>
+            </a:graphic>
+          </wp:inline>
+        </w:drawing>
+      </w:r>
+    </w:p>
+    <w:p>
+      <w:r>
+        <w:t>DiceValueTest now passes! So the solution works for bugs 5 and 6.</w:t>
+      </w:r>
+    </w:p>
+    <w:p>
+      <w:r>
+        <w:t>Now we can finally test whether this fixes bug 7. We run Bug7Replication.java which will run main 2000 times to be really sure of the winning percentage.</w:t>
+      </w:r>
+      <w:r>
+        <w:t xml:space="preserve"> To remind everybody, this is the result before the solution is implemented:</w:t>
+      </w:r>
+    </w:p>
+    <w:p>
+      <w:r>
+        <w:rPr>
+          <w:noProof/>
+          <w:lang w:eastAsia="en-AU"/>
+        </w:rPr>
+        <w:drawing>
+          <wp:inline distT="0" distB="0" distL="0" distR="0" wp14:anchorId="3A76C33D" wp14:editId="5ABE662F">
+            <wp:extent cx="5731510" cy="902335"/>
+            <wp:effectExtent l="0" t="0" r="2540" b="0"/>
+            <wp:docPr id="19" name="Picture 19"/>
+            <wp:cNvGraphicFramePr>
+              <a:graphicFrameLocks xmlns:a="http://schemas.openxmlformats.org/drawingml/2006/main" noChangeAspect="1"/>
+            </wp:cNvGraphicFramePr>
+            <a:graphic xmlns:a="http://schemas.openxmlformats.org/drawingml/2006/main">
+              <a:graphicData uri="http://schemas.openxmlformats.org/drawingml/2006/picture">
+                <pic:pic xmlns:pic="http://schemas.openxmlformats.org/drawingml/2006/picture">
+                  <pic:nvPicPr>
+                    <pic:cNvPr id="1" name=""/>
+                    <pic:cNvPicPr/>
+                  </pic:nvPicPr>
+                  <pic:blipFill>
+                    <a:blip r:embed="rId26"/>
+                    <a:stretch>
+                      <a:fillRect/>
+                    </a:stretch>
+                  </pic:blipFill>
+                  <pic:spPr>
+                    <a:xfrm>
+                      <a:off x="0" y="0"/>
+                      <a:ext cx="5731510" cy="902335"/>
+                    </a:xfrm>
+                    <a:prstGeom prst="rect">
+                      <a:avLst/>
+                    </a:prstGeom>
+                  </pic:spPr>
+                </pic:pic>
+              </a:graphicData>
+            </a:graphic>
+          </wp:inline>
+        </w:drawing>
+      </w:r>
+    </w:p>
+    <w:p>
+      <w:r>
+        <w:t>And this is the result afterwards:</w:t>
+      </w:r>
+    </w:p>
+    <w:p>
+      <w:r>
+        <w:rPr>
+          <w:noProof/>
+          <w:lang w:eastAsia="en-AU"/>
+        </w:rPr>
+        <w:lastRenderedPageBreak/>
+        <w:drawing>
+          <wp:inline distT="0" distB="0" distL="0" distR="0" wp14:anchorId="252953F1" wp14:editId="403A172B">
+            <wp:extent cx="5731510" cy="1110615"/>
+            <wp:effectExtent l="0" t="0" r="2540" b="0"/>
+            <wp:docPr id="20" name="Picture 20"/>
+            <wp:cNvGraphicFramePr>
+              <a:graphicFrameLocks xmlns:a="http://schemas.openxmlformats.org/drawingml/2006/main" noChangeAspect="1"/>
+            </wp:cNvGraphicFramePr>
+            <a:graphic xmlns:a="http://schemas.openxmlformats.org/drawingml/2006/main">
+              <a:graphicData uri="http://schemas.openxmlformats.org/drawingml/2006/picture">
+                <pic:pic xmlns:pic="http://schemas.openxmlformats.org/drawingml/2006/picture">
+                  <pic:nvPicPr>
+                    <pic:cNvPr id="1" name=""/>
+                    <pic:cNvPicPr/>
+                  </pic:nvPicPr>
+                  <pic:blipFill>
+                    <a:blip r:embed="rId27"/>
+                    <a:stretch>
+                      <a:fillRect/>
+                    </a:stretch>
+                  </pic:blipFill>
+                  <pic:spPr>
+                    <a:xfrm>
+                      <a:off x="0" y="0"/>
+                      <a:ext cx="5731510" cy="1110615"/>
+                    </a:xfrm>
+                    <a:prstGeom prst="rect">
+                      <a:avLst/>
+                    </a:prstGeom>
+                  </pic:spPr>
+                </pic:pic>
+              </a:graphicData>
+            </a:graphic>
+          </wp:inline>
+        </w:drawing>
+      </w:r>
+    </w:p>
+    <w:p>
+      <w:r>
+        <w:t>We were expecting a theoretical 42.1296%, but this is certainly within a very small margin of error. We can say this test passes (and hypothesis 3 is now verified).</w:t>
+      </w:r>
+    </w:p>
+    <w:p>
+      <w:pPr>
+        <w:pStyle w:val="Heading1"/>
+      </w:pPr>
+      <w:r>
+        <w:t>Conclusion</w:t>
+      </w:r>
+    </w:p>
+    <w:p>
+      <w:r>
+        <w:t>With the implemented solution, all the tests pass. So bugs 5, 6 and 7 are now resolved.</w:t>
+      </w:r>
       <w:bookmarkStart w:id="0" w:name="_GoBack"/>
       <w:bookmarkEnd w:id="0"/>
     </w:p>
@@ -4390,7 +4491,7 @@
 </file>
 
 <file path=customXml/itemProps1.xml><?xml version="1.0" encoding="utf-8"?>
-<ds:datastoreItem xmlns:ds="http://schemas.openxmlformats.org/officeDocument/2006/customXml" ds:itemID="{20CFE7A2-02CE-46C8-9BE9-A52D20258737}">
+<ds:datastoreItem xmlns:ds="http://schemas.openxmlformats.org/officeDocument/2006/customXml" ds:itemID="{CE457937-651E-438B-B14A-06568831A151}">
   <ds:schemaRefs>
     <ds:schemaRef ds:uri="http://schemas.openxmlformats.org/officeDocument/2006/bibliography"/>
   </ds:schemaRefs>

</xml_diff>